<commit_message>
modify and delete attribution documents
</commit_message>
<xml_diff>
--- a/IMG/dog-attribution.docx
+++ b/IMG/dog-attribution.docx
@@ -8,136 +8,593 @@
           <w:lang w:val="en-US"/>
         </w:rPr>
       </w:pPr>
-      <w:r>
-        <w:rPr>
-          <w:lang w:val="en-US"/>
-        </w:rPr>
-        <w:t xml:space="preserve">&lt;div&gt;Icons made by &lt;a </w:t>
-      </w:r>
-      <w:proofErr w:type="spellStart"/>
-      <w:r>
-        <w:rPr>
-          <w:lang w:val="en-US"/>
-        </w:rPr>
-        <w:t>href</w:t>
-      </w:r>
-      <w:proofErr w:type="spellEnd"/>
-      <w:r>
-        <w:rPr>
-          <w:lang w:val="en-US"/>
-        </w:rPr>
-        <w:t>="https://www.freepik.com/" title="</w:t>
-      </w:r>
-      <w:proofErr w:type="spellStart"/>
-      <w:r>
-        <w:rPr>
-          <w:lang w:val="en-US"/>
-        </w:rPr>
-        <w:t>Freepik</w:t>
-      </w:r>
-      <w:proofErr w:type="spellEnd"/>
-      <w:r>
-        <w:rPr>
-          <w:lang w:val="en-US"/>
-        </w:rPr>
-        <w:t>"&gt;</w:t>
-      </w:r>
-      <w:proofErr w:type="spellStart"/>
-      <w:r>
-        <w:rPr>
-          <w:lang w:val="en-US"/>
-        </w:rPr>
-        <w:t>Freepik</w:t>
-      </w:r>
-      <w:proofErr w:type="spellEnd"/>
-      <w:r>
-        <w:rPr>
-          <w:lang w:val="en-US"/>
-        </w:rPr>
-        <w:t xml:space="preserve">&lt;/a&gt; from &lt;a </w:t>
-      </w:r>
-      <w:proofErr w:type="spellStart"/>
-      <w:r>
-        <w:rPr>
-          <w:lang w:val="en-US"/>
-        </w:rPr>
-        <w:t>href</w:t>
-      </w:r>
-      <w:proofErr w:type="spellEnd"/>
-      <w:r>
-        <w:rPr>
-          <w:lang w:val="en-US"/>
-        </w:rPr>
-        <w:t xml:space="preserve">="https://www.flaticon.com/" </w:t>
-      </w:r>
-      <w:r>
-        <w:rPr>
-          <w:lang w:val="en-US"/>
-        </w:rPr>
-        <w:tab/>
-      </w:r>
-      <w:r>
-        <w:rPr>
-          <w:lang w:val="en-US"/>
-        </w:rPr>
-        <w:tab/>
-      </w:r>
-      <w:r>
-        <w:rPr>
-          <w:lang w:val="en-US"/>
-        </w:rPr>
-        <w:tab/>
-        <w:t xml:space="preserve">    title="</w:t>
-      </w:r>
-      <w:proofErr w:type="spellStart"/>
-      <w:r>
-        <w:rPr>
-          <w:lang w:val="en-US"/>
-        </w:rPr>
-        <w:t>Flaticon</w:t>
-      </w:r>
-      <w:proofErr w:type="spellEnd"/>
-      <w:r>
-        <w:rPr>
-          <w:lang w:val="en-US"/>
-        </w:rPr>
-        <w:t xml:space="preserve">"&gt;www.flaticon.com&lt;/a&gt; is licensed by &lt;a </w:t>
-      </w:r>
-      <w:proofErr w:type="spellStart"/>
-      <w:r>
-        <w:rPr>
-          <w:lang w:val="en-US"/>
-        </w:rPr>
-        <w:t>href</w:t>
-      </w:r>
-      <w:proofErr w:type="spellEnd"/>
-      <w:r>
-        <w:rPr>
-          <w:lang w:val="en-US"/>
-        </w:rPr>
-        <w:t xml:space="preserve">="http://creativecommons.org/licenses/by/3.0/" </w:t>
-      </w:r>
-      <w:r>
-        <w:rPr>
-          <w:lang w:val="en-US"/>
-        </w:rPr>
-        <w:tab/>
-      </w:r>
-      <w:r>
-        <w:rPr>
-          <w:lang w:val="en-US"/>
-        </w:rPr>
-        <w:tab/>
-      </w:r>
-      <w:r>
-        <w:rPr>
-          <w:lang w:val="en-US"/>
-        </w:rPr>
-        <w:tab/>
-        <w:t xml:space="preserve">    title="Creative Commons BY 3.0" target="_blank"&gt;CC 3.0 BY&lt;/a&gt;&lt;/div&gt;</w:t>
-      </w:r>
       <w:bookmarkStart w:id="0" w:name="_GoBack"/>
       <w:bookmarkEnd w:id="0"/>
+      <w:r>
+        <w:rPr>
+          <w:lang w:val="en-US"/>
+        </w:rPr>
+        <w:t>dog</w:t>
+      </w:r>
+    </w:p>
+    <w:p>
+      <w:pPr>
+        <w:rPr>
+          <w:lang w:val="en-US"/>
+        </w:rPr>
+      </w:pPr>
+      <w:r>
+        <w:rPr>
+          <w:lang w:val="en-US"/>
+        </w:rPr>
+        <w:t xml:space="preserve">&lt;div&gt;Icons made by &lt;a </w:t>
+      </w:r>
+      <w:proofErr w:type="spellStart"/>
+      <w:r>
+        <w:rPr>
+          <w:lang w:val="en-US"/>
+        </w:rPr>
+        <w:t>href</w:t>
+      </w:r>
+      <w:proofErr w:type="spellEnd"/>
+      <w:r>
+        <w:rPr>
+          <w:lang w:val="en-US"/>
+        </w:rPr>
+        <w:t>="https://www.freepik.com/" title="</w:t>
+      </w:r>
+      <w:proofErr w:type="spellStart"/>
+      <w:r>
+        <w:rPr>
+          <w:lang w:val="en-US"/>
+        </w:rPr>
+        <w:t>Freepik</w:t>
+      </w:r>
+      <w:proofErr w:type="spellEnd"/>
+      <w:r>
+        <w:rPr>
+          <w:lang w:val="en-US"/>
+        </w:rPr>
+        <w:t>"&gt;</w:t>
+      </w:r>
+      <w:proofErr w:type="spellStart"/>
+      <w:r>
+        <w:rPr>
+          <w:lang w:val="en-US"/>
+        </w:rPr>
+        <w:t>Freepik</w:t>
+      </w:r>
+      <w:proofErr w:type="spellEnd"/>
+      <w:r>
+        <w:rPr>
+          <w:lang w:val="en-US"/>
+        </w:rPr>
+        <w:t xml:space="preserve">&lt;/a&gt; from &lt;a </w:t>
+      </w:r>
+      <w:proofErr w:type="spellStart"/>
+      <w:r>
+        <w:rPr>
+          <w:lang w:val="en-US"/>
+        </w:rPr>
+        <w:t>href</w:t>
+      </w:r>
+      <w:proofErr w:type="spellEnd"/>
+      <w:r>
+        <w:rPr>
+          <w:lang w:val="en-US"/>
+        </w:rPr>
+        <w:t xml:space="preserve">="https://www.flaticon.com/" </w:t>
+      </w:r>
+      <w:r>
+        <w:rPr>
+          <w:lang w:val="en-US"/>
+        </w:rPr>
+        <w:tab/>
+      </w:r>
+      <w:r>
+        <w:rPr>
+          <w:lang w:val="en-US"/>
+        </w:rPr>
+        <w:tab/>
+      </w:r>
+      <w:r>
+        <w:rPr>
+          <w:lang w:val="en-US"/>
+        </w:rPr>
+        <w:tab/>
+        <w:t xml:space="preserve">    title="</w:t>
+      </w:r>
+      <w:proofErr w:type="spellStart"/>
+      <w:r>
+        <w:rPr>
+          <w:lang w:val="en-US"/>
+        </w:rPr>
+        <w:t>Flaticon</w:t>
+      </w:r>
+      <w:proofErr w:type="spellEnd"/>
+      <w:r>
+        <w:rPr>
+          <w:lang w:val="en-US"/>
+        </w:rPr>
+        <w:t xml:space="preserve">"&gt;www.flaticon.com&lt;/a&gt; is licensed by &lt;a </w:t>
+      </w:r>
+      <w:proofErr w:type="spellStart"/>
+      <w:r>
+        <w:rPr>
+          <w:lang w:val="en-US"/>
+        </w:rPr>
+        <w:t>href</w:t>
+      </w:r>
+      <w:proofErr w:type="spellEnd"/>
+      <w:r>
+        <w:rPr>
+          <w:lang w:val="en-US"/>
+        </w:rPr>
+        <w:t xml:space="preserve">="http://creativecommons.org/licenses/by/3.0/" </w:t>
+      </w:r>
+      <w:r>
+        <w:rPr>
+          <w:lang w:val="en-US"/>
+        </w:rPr>
+        <w:tab/>
+      </w:r>
+      <w:r>
+        <w:rPr>
+          <w:lang w:val="en-US"/>
+        </w:rPr>
+        <w:tab/>
+      </w:r>
+      <w:r>
+        <w:rPr>
+          <w:lang w:val="en-US"/>
+        </w:rPr>
+        <w:tab/>
+        <w:t xml:space="preserve">    title="Creative Commons BY 3.0" target="_blank"&gt;CC 3.0 BY&lt;/a&gt;&lt;/div&gt;</w:t>
+      </w:r>
+    </w:p>
+    <w:p>
+      <w:pPr>
+        <w:rPr>
+          <w:lang w:val="en-US"/>
+        </w:rPr>
+      </w:pPr>
+    </w:p>
+    <w:p>
+      <w:pPr>
+        <w:rPr>
+          <w:lang w:val="en-US"/>
+        </w:rPr>
+      </w:pPr>
+      <w:r>
+        <w:rPr>
+          <w:lang w:val="en-US"/>
+        </w:rPr>
+        <w:t>Delivery track</w:t>
+      </w:r>
+    </w:p>
+    <w:p>
+      <w:pPr>
+        <w:rPr>
+          <w:lang w:val="en-US"/>
+        </w:rPr>
+      </w:pPr>
+    </w:p>
+    <w:p>
+      <w:pPr>
+        <w:rPr>
+          <w:lang w:val="en-US"/>
+        </w:rPr>
+      </w:pPr>
+      <w:r>
+        <w:rPr>
+          <w:lang w:val="en-US"/>
+        </w:rPr>
+        <w:t xml:space="preserve">&lt;div&gt;Icons made by &lt;a </w:t>
+      </w:r>
+      <w:proofErr w:type="spellStart"/>
+      <w:r>
+        <w:rPr>
+          <w:lang w:val="en-US"/>
+        </w:rPr>
+        <w:t>href</w:t>
+      </w:r>
+      <w:proofErr w:type="spellEnd"/>
+      <w:r>
+        <w:rPr>
+          <w:lang w:val="en-US"/>
+        </w:rPr>
+        <w:t>="https://www.freepik.com/" title="</w:t>
+      </w:r>
+      <w:proofErr w:type="spellStart"/>
+      <w:r>
+        <w:rPr>
+          <w:lang w:val="en-US"/>
+        </w:rPr>
+        <w:t>Freepik</w:t>
+      </w:r>
+      <w:proofErr w:type="spellEnd"/>
+      <w:r>
+        <w:rPr>
+          <w:lang w:val="en-US"/>
+        </w:rPr>
+        <w:t>"&gt;</w:t>
+      </w:r>
+      <w:proofErr w:type="spellStart"/>
+      <w:r>
+        <w:rPr>
+          <w:lang w:val="en-US"/>
+        </w:rPr>
+        <w:t>Freepik</w:t>
+      </w:r>
+      <w:proofErr w:type="spellEnd"/>
+      <w:r>
+        <w:rPr>
+          <w:lang w:val="en-US"/>
+        </w:rPr>
+        <w:t xml:space="preserve">&lt;/a&gt; from &lt;a </w:t>
+      </w:r>
+      <w:proofErr w:type="spellStart"/>
+      <w:r>
+        <w:rPr>
+          <w:lang w:val="en-US"/>
+        </w:rPr>
+        <w:t>href</w:t>
+      </w:r>
+      <w:proofErr w:type="spellEnd"/>
+      <w:r>
+        <w:rPr>
+          <w:lang w:val="en-US"/>
+        </w:rPr>
+        <w:t xml:space="preserve">="https://www.flaticon.com/" </w:t>
+      </w:r>
+      <w:r>
+        <w:rPr>
+          <w:lang w:val="en-US"/>
+        </w:rPr>
+        <w:tab/>
+      </w:r>
+      <w:r>
+        <w:rPr>
+          <w:lang w:val="en-US"/>
+        </w:rPr>
+        <w:tab/>
+      </w:r>
+      <w:r>
+        <w:rPr>
+          <w:lang w:val="en-US"/>
+        </w:rPr>
+        <w:tab/>
+        <w:t xml:space="preserve">    title="</w:t>
+      </w:r>
+      <w:proofErr w:type="spellStart"/>
+      <w:r>
+        <w:rPr>
+          <w:lang w:val="en-US"/>
+        </w:rPr>
+        <w:t>Flaticon</w:t>
+      </w:r>
+      <w:proofErr w:type="spellEnd"/>
+      <w:r>
+        <w:rPr>
+          <w:lang w:val="en-US"/>
+        </w:rPr>
+        <w:t xml:space="preserve">"&gt;www.flaticon.com&lt;/a&gt; is licensed by &lt;a </w:t>
+      </w:r>
+      <w:proofErr w:type="spellStart"/>
+      <w:r>
+        <w:rPr>
+          <w:lang w:val="en-US"/>
+        </w:rPr>
+        <w:t>href</w:t>
+      </w:r>
+      <w:proofErr w:type="spellEnd"/>
+      <w:r>
+        <w:rPr>
+          <w:lang w:val="en-US"/>
+        </w:rPr>
+        <w:t xml:space="preserve">="http://creativecommons.org/licenses/by/3.0/" </w:t>
+      </w:r>
+      <w:r>
+        <w:rPr>
+          <w:lang w:val="en-US"/>
+        </w:rPr>
+        <w:tab/>
+      </w:r>
+      <w:r>
+        <w:rPr>
+          <w:lang w:val="en-US"/>
+        </w:rPr>
+        <w:tab/>
+      </w:r>
+      <w:r>
+        <w:rPr>
+          <w:lang w:val="en-US"/>
+        </w:rPr>
+        <w:tab/>
+        <w:t xml:space="preserve">    title="Creative Commons BY 3.0" target="_blank"&gt;CC 3.0 BY&lt;/a&gt;&lt;/div&gt;</w:t>
+      </w:r>
+    </w:p>
+    <w:p>
+      <w:pPr>
+        <w:rPr>
+          <w:lang w:val="en-US"/>
+        </w:rPr>
+      </w:pPr>
+    </w:p>
+    <w:p>
+      <w:pPr>
+        <w:rPr>
+          <w:lang w:val="en-US"/>
+        </w:rPr>
+      </w:pPr>
+      <w:r>
+        <w:rPr>
+          <w:lang w:val="en-US"/>
+        </w:rPr>
+        <w:t>High definition</w:t>
+      </w:r>
+    </w:p>
+    <w:p>
+      <w:pPr>
+        <w:rPr>
+          <w:lang w:val="en-US"/>
+        </w:rPr>
+      </w:pPr>
+      <w:r>
+        <w:rPr>
+          <w:lang w:val="en-US"/>
+        </w:rPr>
+        <w:t xml:space="preserve">&lt;div&gt;Icons made by &lt;a </w:t>
+      </w:r>
+      <w:proofErr w:type="spellStart"/>
+      <w:r>
+        <w:rPr>
+          <w:lang w:val="en-US"/>
+        </w:rPr>
+        <w:t>href</w:t>
+      </w:r>
+      <w:proofErr w:type="spellEnd"/>
+      <w:r>
+        <w:rPr>
+          <w:lang w:val="en-US"/>
+        </w:rPr>
+        <w:t xml:space="preserve">="https://www.flaticon.com/authors/good-ware" title="Good Ware"&gt;Good Ware&lt;/a&gt; from &lt;a </w:t>
+      </w:r>
+      <w:proofErr w:type="spellStart"/>
+      <w:r>
+        <w:rPr>
+          <w:lang w:val="en-US"/>
+        </w:rPr>
+        <w:t>href</w:t>
+      </w:r>
+      <w:proofErr w:type="spellEnd"/>
+      <w:r>
+        <w:rPr>
+          <w:lang w:val="en-US"/>
+        </w:rPr>
+        <w:t xml:space="preserve">="https://www.flaticon.com/" </w:t>
+      </w:r>
+      <w:r>
+        <w:rPr>
+          <w:lang w:val="en-US"/>
+        </w:rPr>
+        <w:tab/>
+      </w:r>
+      <w:r>
+        <w:rPr>
+          <w:lang w:val="en-US"/>
+        </w:rPr>
+        <w:tab/>
+      </w:r>
+      <w:r>
+        <w:rPr>
+          <w:lang w:val="en-US"/>
+        </w:rPr>
+        <w:tab/>
+        <w:t xml:space="preserve">    title="</w:t>
+      </w:r>
+      <w:proofErr w:type="spellStart"/>
+      <w:r>
+        <w:rPr>
+          <w:lang w:val="en-US"/>
+        </w:rPr>
+        <w:t>Flaticon</w:t>
+      </w:r>
+      <w:proofErr w:type="spellEnd"/>
+      <w:r>
+        <w:rPr>
+          <w:lang w:val="en-US"/>
+        </w:rPr>
+        <w:t xml:space="preserve">"&gt;www.flaticon.com&lt;/a&gt; is licensed by &lt;a </w:t>
+      </w:r>
+      <w:proofErr w:type="spellStart"/>
+      <w:r>
+        <w:rPr>
+          <w:lang w:val="en-US"/>
+        </w:rPr>
+        <w:t>href</w:t>
+      </w:r>
+      <w:proofErr w:type="spellEnd"/>
+      <w:r>
+        <w:rPr>
+          <w:lang w:val="en-US"/>
+        </w:rPr>
+        <w:t xml:space="preserve">="http://creativecommons.org/licenses/by/3.0/" </w:t>
+      </w:r>
+      <w:r>
+        <w:rPr>
+          <w:lang w:val="en-US"/>
+        </w:rPr>
+        <w:tab/>
+      </w:r>
+      <w:r>
+        <w:rPr>
+          <w:lang w:val="en-US"/>
+        </w:rPr>
+        <w:tab/>
+      </w:r>
+      <w:r>
+        <w:rPr>
+          <w:lang w:val="en-US"/>
+        </w:rPr>
+        <w:tab/>
+        <w:t xml:space="preserve">    title="Creative Commons BY 3.0" target="_blank"&gt;CC 3.0 BY&lt;/a&gt;&lt;/div&gt;</w:t>
+      </w:r>
+    </w:p>
+    <w:p>
+      <w:pPr>
+        <w:rPr>
+          <w:lang w:val="en-US"/>
+        </w:rPr>
+      </w:pPr>
+    </w:p>
+    <w:p>
+      <w:pPr>
+        <w:rPr>
+          <w:lang w:val="en-US"/>
+        </w:rPr>
+      </w:pPr>
+      <w:r>
+        <w:rPr>
+          <w:lang w:val="en-US"/>
+        </w:rPr>
+        <w:t>Dog training</w:t>
+      </w:r>
+    </w:p>
+    <w:p>
+      <w:pPr>
+        <w:rPr>
+          <w:lang w:val="en-US"/>
+        </w:rPr>
+      </w:pPr>
+      <w:r>
+        <w:rPr>
+          <w:lang w:val="en-US"/>
+        </w:rPr>
+        <w:t xml:space="preserve">&lt;div&gt;Icons made by &lt;a </w:t>
+      </w:r>
+      <w:proofErr w:type="spellStart"/>
+      <w:r>
+        <w:rPr>
+          <w:lang w:val="en-US"/>
+        </w:rPr>
+        <w:t>href</w:t>
+      </w:r>
+      <w:proofErr w:type="spellEnd"/>
+      <w:r>
+        <w:rPr>
+          <w:lang w:val="en-US"/>
+        </w:rPr>
+        <w:t>="https://www.freepik.com/" title="</w:t>
+      </w:r>
+      <w:proofErr w:type="spellStart"/>
+      <w:r>
+        <w:rPr>
+          <w:lang w:val="en-US"/>
+        </w:rPr>
+        <w:t>Freepik</w:t>
+      </w:r>
+      <w:proofErr w:type="spellEnd"/>
+      <w:r>
+        <w:rPr>
+          <w:lang w:val="en-US"/>
+        </w:rPr>
+        <w:t>"&gt;</w:t>
+      </w:r>
+      <w:proofErr w:type="spellStart"/>
+      <w:r>
+        <w:rPr>
+          <w:lang w:val="en-US"/>
+        </w:rPr>
+        <w:t>Freepik</w:t>
+      </w:r>
+      <w:proofErr w:type="spellEnd"/>
+      <w:r>
+        <w:rPr>
+          <w:lang w:val="en-US"/>
+        </w:rPr>
+        <w:t xml:space="preserve">&lt;/a&gt; from &lt;a </w:t>
+      </w:r>
+      <w:proofErr w:type="spellStart"/>
+      <w:r>
+        <w:rPr>
+          <w:lang w:val="en-US"/>
+        </w:rPr>
+        <w:t>href</w:t>
+      </w:r>
+      <w:proofErr w:type="spellEnd"/>
+      <w:r>
+        <w:rPr>
+          <w:lang w:val="en-US"/>
+        </w:rPr>
+        <w:t xml:space="preserve">="https://www.flaticon.com/" </w:t>
+      </w:r>
+      <w:r>
+        <w:rPr>
+          <w:lang w:val="en-US"/>
+        </w:rPr>
+        <w:tab/>
+      </w:r>
+      <w:r>
+        <w:rPr>
+          <w:lang w:val="en-US"/>
+        </w:rPr>
+        <w:tab/>
+      </w:r>
+      <w:r>
+        <w:rPr>
+          <w:lang w:val="en-US"/>
+        </w:rPr>
+        <w:tab/>
+        <w:t xml:space="preserve">    title="</w:t>
+      </w:r>
+      <w:proofErr w:type="spellStart"/>
+      <w:r>
+        <w:rPr>
+          <w:lang w:val="en-US"/>
+        </w:rPr>
+        <w:t>Flaticon</w:t>
+      </w:r>
+      <w:proofErr w:type="spellEnd"/>
+      <w:r>
+        <w:rPr>
+          <w:lang w:val="en-US"/>
+        </w:rPr>
+        <w:t xml:space="preserve">"&gt;www.flaticon.com&lt;/a&gt; is licensed by &lt;a </w:t>
+      </w:r>
+      <w:proofErr w:type="spellStart"/>
+      <w:r>
+        <w:rPr>
+          <w:lang w:val="en-US"/>
+        </w:rPr>
+        <w:t>href</w:t>
+      </w:r>
+      <w:proofErr w:type="spellEnd"/>
+      <w:r>
+        <w:rPr>
+          <w:lang w:val="en-US"/>
+        </w:rPr>
+        <w:t xml:space="preserve">="http://creativecommons.org/licenses/by/3.0/" </w:t>
+      </w:r>
+      <w:r>
+        <w:rPr>
+          <w:lang w:val="en-US"/>
+        </w:rPr>
+        <w:tab/>
+      </w:r>
+      <w:r>
+        <w:rPr>
+          <w:lang w:val="en-US"/>
+        </w:rPr>
+        <w:tab/>
+      </w:r>
+      <w:r>
+        <w:rPr>
+          <w:lang w:val="en-US"/>
+        </w:rPr>
+        <w:tab/>
+        <w:t xml:space="preserve">    title="Creative Commons BY 3.0" target="_blank"&gt;CC 3.0 BY&lt;/a&gt;&lt;/div&gt;</w:t>
+      </w:r>
     </w:p>
     <w:sectPr>
       <w:pgSz w:w="11906" w:h="16838"/>

</xml_diff>